<commit_message>
feat: add answer in file penalaran-math-3 on tps-penalaran-math folder
</commit_message>
<xml_diff>
--- a/tps-penalaran-math/penalaran-math-3.docx
+++ b/tps-penalaran-math/penalaran-math-3.docx
@@ -77,6 +77,7 @@
       <w:r>
         <w:rPr>
           <w:rFonts w:ascii="Times New Roman" w:hAnsi="Times New Roman"/>
+          <w:noProof/>
           <w:sz w:val="24"/>
         </w:rPr>
         <w:drawing>
@@ -290,6 +291,7 @@
       <w:r>
         <w:rPr>
           <w:rFonts w:ascii="Times New Roman" w:hAnsi="Times New Roman"/>
+          <w:noProof/>
           <w:sz w:val="24"/>
         </w:rPr>
         <w:drawing>
@@ -505,6 +507,7 @@
       <w:r>
         <w:rPr>
           <w:rFonts w:ascii="Times New Roman" w:hAnsi="Times New Roman"/>
+          <w:noProof/>
           <w:sz w:val="24"/>
         </w:rPr>
         <w:drawing>
@@ -560,7 +563,21 @@
           <w:rFonts w:ascii="Times New Roman" w:hAnsi="Times New Roman"/>
           <w:sz w:val="24"/>
         </w:rPr>
-        <w:t>Untuk setiap kemenangan, klub akan mendapatkan nilai 3 poin, imbang 1 poin dan kalah 0 poin. Jika pertandingan tersisa Atalanta memenangkan dua pertandingan dan sisanya imbang, kemungkinan komposisi menang menang – imbang – kalah untuk AC Milan pada pertandingan sisa untuk menjamin bahwa AC Milan menempati posisi kedua pada klasemen terakhir adalah …</w:t>
+        <w:t>Untuk setiap kemenangan, klub akan mendapatkan nilai 3 poin, imbang 1 poin dan kalah 0 poin. Jika pertandingan tersisa Atalanta memenangkan dua pertandingan dan sisanya imbang, kemungkinan komposisi menang</w:t>
+      </w:r>
+      <w:r>
+        <w:rPr>
+          <w:rFonts w:ascii="Times New Roman" w:hAnsi="Times New Roman"/>
+          <w:sz w:val="24"/>
+        </w:rPr>
+        <w:t xml:space="preserve"> </w:t>
+      </w:r>
+      <w:r>
+        <w:rPr>
+          <w:rFonts w:ascii="Times New Roman" w:hAnsi="Times New Roman"/>
+          <w:sz w:val="24"/>
+        </w:rPr>
+        <w:t>– imbang – kalah untuk AC Milan pada pertandingan sisa untuk menjamin bahwa AC Milan menempati posisi kedua pada klasemen terakhir adalah …</w:t>
       </w:r>
     </w:p>
     <w:p>
@@ -1480,6 +1497,13 @@
                 <w:sz w:val="24"/>
               </w:rPr>
             </w:pPr>
+            <w:r>
+              <w:rPr>
+                <w:rFonts w:ascii="Times New Roman" w:hAnsi="Times New Roman"/>
+                <w:sz w:val="24"/>
+              </w:rPr>
+              <w:t>C</w:t>
+            </w:r>
           </w:p>
         </w:tc>
       </w:tr>
@@ -1547,6 +1571,96 @@
                 <w:sz w:val="24"/>
               </w:rPr>
               <w:t>7.</w:t>
+            </w:r>
+          </w:p>
+        </w:tc>
+        <w:tc>
+          <w:tcPr>
+            <w:tcW w:w="1984" w:type="dxa"/>
+          </w:tcPr>
+          <w:p>
+            <w:pPr>
+              <w:spacing w:line="360" w:lineRule="auto"/>
+              <w:jc w:val="both"/>
+              <w:rPr>
+                <w:rFonts w:ascii="Times New Roman" w:hAnsi="Times New Roman"/>
+                <w:sz w:val="24"/>
+              </w:rPr>
+            </w:pPr>
+            <w:r>
+              <w:rPr>
+                <w:rFonts w:ascii="Times New Roman" w:hAnsi="Times New Roman"/>
+                <w:sz w:val="24"/>
+              </w:rPr>
+              <w:t>A</w:t>
+            </w:r>
+          </w:p>
+        </w:tc>
+      </w:tr>
+      <w:tr>
+        <w:tc>
+          <w:tcPr>
+            <w:tcW w:w="421" w:type="dxa"/>
+          </w:tcPr>
+          <w:p>
+            <w:pPr>
+              <w:spacing w:line="360" w:lineRule="auto"/>
+              <w:jc w:val="both"/>
+              <w:rPr>
+                <w:rFonts w:ascii="Times New Roman" w:hAnsi="Times New Roman"/>
+                <w:sz w:val="24"/>
+              </w:rPr>
+            </w:pPr>
+            <w:r>
+              <w:rPr>
+                <w:rFonts w:ascii="Times New Roman" w:hAnsi="Times New Roman"/>
+                <w:sz w:val="24"/>
+              </w:rPr>
+              <w:t>3.</w:t>
+            </w:r>
+          </w:p>
+        </w:tc>
+        <w:tc>
+          <w:tcPr>
+            <w:tcW w:w="1842" w:type="dxa"/>
+          </w:tcPr>
+          <w:p>
+            <w:pPr>
+              <w:spacing w:line="360" w:lineRule="auto"/>
+              <w:jc w:val="both"/>
+              <w:rPr>
+                <w:rFonts w:ascii="Times New Roman" w:hAnsi="Times New Roman"/>
+                <w:sz w:val="24"/>
+              </w:rPr>
+            </w:pPr>
+            <w:r>
+              <w:rPr>
+                <w:rFonts w:ascii="Times New Roman" w:hAnsi="Times New Roman"/>
+                <w:sz w:val="24"/>
+              </w:rPr>
+              <w:t>A</w:t>
+            </w:r>
+          </w:p>
+        </w:tc>
+        <w:tc>
+          <w:tcPr>
+            <w:tcW w:w="426" w:type="dxa"/>
+          </w:tcPr>
+          <w:p>
+            <w:pPr>
+              <w:spacing w:line="360" w:lineRule="auto"/>
+              <w:jc w:val="both"/>
+              <w:rPr>
+                <w:rFonts w:ascii="Times New Roman" w:hAnsi="Times New Roman"/>
+                <w:sz w:val="24"/>
+              </w:rPr>
+            </w:pPr>
+            <w:r>
+              <w:rPr>
+                <w:rFonts w:ascii="Times New Roman" w:hAnsi="Times New Roman"/>
+                <w:sz w:val="24"/>
+              </w:rPr>
+              <w:t>8.</w:t>
             </w:r>
           </w:p>
         </w:tc>
@@ -1585,7 +1699,7 @@
                 <w:rFonts w:ascii="Times New Roman" w:hAnsi="Times New Roman"/>
                 <w:sz w:val="24"/>
               </w:rPr>
-              <w:t>3.</w:t>
+              <w:t>4.</w:t>
             </w:r>
           </w:p>
         </w:tc>
@@ -1602,6 +1716,13 @@
                 <w:sz w:val="24"/>
               </w:rPr>
             </w:pPr>
+            <w:r>
+              <w:rPr>
+                <w:rFonts w:ascii="Times New Roman" w:hAnsi="Times New Roman"/>
+                <w:sz w:val="24"/>
+              </w:rPr>
+              <w:t>B</w:t>
+            </w:r>
           </w:p>
         </w:tc>
         <w:tc>
@@ -1622,7 +1743,7 @@
                 <w:rFonts w:ascii="Times New Roman" w:hAnsi="Times New Roman"/>
                 <w:sz w:val="24"/>
               </w:rPr>
-              <w:t>8.</w:t>
+              <w:t>9.</w:t>
             </w:r>
           </w:p>
         </w:tc>
@@ -1661,82 +1782,6 @@
                 <w:rFonts w:ascii="Times New Roman" w:hAnsi="Times New Roman"/>
                 <w:sz w:val="24"/>
               </w:rPr>
-              <w:t>4.</w:t>
-            </w:r>
-          </w:p>
-        </w:tc>
-        <w:tc>
-          <w:tcPr>
-            <w:tcW w:w="1842" w:type="dxa"/>
-          </w:tcPr>
-          <w:p>
-            <w:pPr>
-              <w:spacing w:line="360" w:lineRule="auto"/>
-              <w:jc w:val="both"/>
-              <w:rPr>
-                <w:rFonts w:ascii="Times New Roman" w:hAnsi="Times New Roman"/>
-                <w:sz w:val="24"/>
-              </w:rPr>
-            </w:pPr>
-          </w:p>
-        </w:tc>
-        <w:tc>
-          <w:tcPr>
-            <w:tcW w:w="426" w:type="dxa"/>
-          </w:tcPr>
-          <w:p>
-            <w:pPr>
-              <w:spacing w:line="360" w:lineRule="auto"/>
-              <w:jc w:val="both"/>
-              <w:rPr>
-                <w:rFonts w:ascii="Times New Roman" w:hAnsi="Times New Roman"/>
-                <w:sz w:val="24"/>
-              </w:rPr>
-            </w:pPr>
-            <w:r>
-              <w:rPr>
-                <w:rFonts w:ascii="Times New Roman" w:hAnsi="Times New Roman"/>
-                <w:sz w:val="24"/>
-              </w:rPr>
-              <w:t>9.</w:t>
-            </w:r>
-          </w:p>
-        </w:tc>
-        <w:tc>
-          <w:tcPr>
-            <w:tcW w:w="1984" w:type="dxa"/>
-          </w:tcPr>
-          <w:p>
-            <w:pPr>
-              <w:spacing w:line="360" w:lineRule="auto"/>
-              <w:jc w:val="both"/>
-              <w:rPr>
-                <w:rFonts w:ascii="Times New Roman" w:hAnsi="Times New Roman"/>
-                <w:sz w:val="24"/>
-              </w:rPr>
-            </w:pPr>
-          </w:p>
-        </w:tc>
-      </w:tr>
-      <w:tr>
-        <w:tc>
-          <w:tcPr>
-            <w:tcW w:w="421" w:type="dxa"/>
-          </w:tcPr>
-          <w:p>
-            <w:pPr>
-              <w:spacing w:line="360" w:lineRule="auto"/>
-              <w:jc w:val="both"/>
-              <w:rPr>
-                <w:rFonts w:ascii="Times New Roman" w:hAnsi="Times New Roman"/>
-                <w:sz w:val="24"/>
-              </w:rPr>
-            </w:pPr>
-            <w:r>
-              <w:rPr>
-                <w:rFonts w:ascii="Times New Roman" w:hAnsi="Times New Roman"/>
-                <w:sz w:val="24"/>
-              </w:rPr>
               <w:t>5.</w:t>
             </w:r>
           </w:p>
@@ -1754,6 +1799,13 @@
                 <w:sz w:val="24"/>
               </w:rPr>
             </w:pPr>
+            <w:r>
+              <w:rPr>
+                <w:rFonts w:ascii="Times New Roman" w:hAnsi="Times New Roman"/>
+                <w:sz w:val="24"/>
+              </w:rPr>
+              <w:t>D</w:t>
+            </w:r>
           </w:p>
         </w:tc>
         <w:tc>

</xml_diff>